<commit_message>
male promene u dokumentu
</commit_message>
<xml_diff>
--- a/BW_MP04_Specifikacija_zahteva.docx
+++ b/BW_MP04_Specifikacija_zahteva.docx
@@ -5961,18 +5961,24 @@
         <w:keepLines w:val="1"/>
         <w:pageBreakBefore w:val="0"/>
         <w:widowControl w:val="0"/>
-        <w:pBdr>
-          <w:top w:space="0" w:sz="0" w:val="nil"/>
-          <w:left w:space="0" w:sz="0" w:val="nil"/>
-          <w:bottom w:space="0" w:sz="0" w:val="nil"/>
-          <w:right w:space="0" w:sz="0" w:val="nil"/>
-          <w:between w:space="0" w:sz="0" w:val="nil"/>
-        </w:pBdr>
-        <w:shd w:fill="auto" w:val="clear"/>
-        <w:spacing w:after="120" w:before="0" w:line="240" w:lineRule="auto"/>
-        <w:ind w:left="1800" w:right="0" w:firstLine="0"/>
-        <w:jc w:val="both"/>
-        <w:rPr/>
+        <w:numPr>
+          <w:ilvl w:val="0"/>
+          <w:numId w:val="7"/>
+        </w:numPr>
+        <w:pBdr>
+          <w:top w:space="0" w:sz="0" w:val="nil"/>
+          <w:left w:space="0" w:sz="0" w:val="nil"/>
+          <w:bottom w:space="0" w:sz="0" w:val="nil"/>
+          <w:right w:space="0" w:sz="0" w:val="nil"/>
+          <w:between w:space="0" w:sz="0" w:val="nil"/>
+        </w:pBdr>
+        <w:shd w:fill="auto" w:val="clear"/>
+        <w:spacing w:after="120" w:before="0" w:line="240" w:lineRule="auto"/>
+        <w:ind w:left="1440" w:right="0" w:hanging="360"/>
+        <w:jc w:val="both"/>
+        <w:rPr>
+          <w:u w:val="none"/>
+        </w:rPr>
       </w:pPr>
       <w:r>
         <w:rPr>
@@ -6156,19 +6162,19 @@
         </w:rPr>
         <w:drawing>
           <wp:inline distB="0" distT="0" distL="0" distR="0">
-            <wp:extent cx="6015038" cy="3379878"/>
+            <wp:extent cx="6415088" cy="3384942"/>
             <wp:effectExtent b="0" l="0" r="0" t="0"/>
-            <wp:docPr id="1" name="image6.png"/>
+            <wp:docPr id="6" name="image7.png"/>
             <a:graphic>
               <a:graphicData uri="http://schemas.openxmlformats.org/drawingml/2006/picture">
                 <pic:pic>
                   <pic:nvPicPr>
-                    <pic:cNvPr id="0" name="image6.png"/>
+                    <pic:cNvPr id="0" name="image7.png"/>
                     <pic:cNvPicPr preferRelativeResize="0"/>
                   </pic:nvPicPr>
                   <pic:blipFill>
                     <a:blip r:embed="rId8"/>
-                    <a:srcRect b="0" l="-20297" r="-20297" t="0"/>
+                    <a:srcRect b="-1610" l="-5537" r="-5867" t="-1610"/>
                     <a:stretch>
                       <a:fillRect/>
                     </a:stretch>
@@ -6176,7 +6182,7 @@
                   <pic:spPr>
                     <a:xfrm>
                       <a:off x="0" y="0"/>
-                      <a:ext cx="6015038" cy="3379878"/>
+                      <a:ext cx="6415088" cy="3384942"/>
                     </a:xfrm>
                     <a:prstGeom prst="rect"/>
                     <a:ln/>
@@ -6417,33 +6423,33 @@
       </w:pPr>
       <w:r>
         <w:rPr>
-          <w:rFonts w:ascii="Times New Roman" w:cs="Times New Roman" w:eastAsia="Times New Roman" w:hAnsi="Times New Roman"/>
-          <w:b w:val="0"/>
-          <w:i w:val="0"/>
-          <w:smallCaps w:val="0"/>
-          <w:strike w:val="0"/>
-          <w:color w:val="000000"/>
-          <w:sz w:val="20"/>
-          <w:szCs w:val="20"/>
-          <w:u w:val="none"/>
-          <w:shd w:fill="auto" w:val="clear"/>
-          <w:vertAlign w:val="baseline"/>
-        </w:rPr>
+          <w:rtl w:val="0"/>
+        </w:rPr>
+      </w:r>
+      <w:r>
         <w:drawing>
-          <wp:inline distB="0" distT="0" distL="0" distR="0">
-            <wp:extent cx="6124575" cy="2905125"/>
+          <wp:anchor allowOverlap="1" behindDoc="0" distB="0" distT="0" distL="0" distR="0" hidden="0" layoutInCell="1" locked="0" relativeHeight="0" simplePos="0">
+            <wp:simplePos x="0" y="0"/>
+            <wp:positionH relativeFrom="column">
+              <wp:posOffset>-152399</wp:posOffset>
+            </wp:positionH>
+            <wp:positionV relativeFrom="paragraph">
+              <wp:posOffset>85725</wp:posOffset>
+            </wp:positionV>
+            <wp:extent cx="9496425" cy="3695700"/>
             <wp:effectExtent b="0" l="0" r="0" t="0"/>
-            <wp:docPr id="3" name="image1.png"/>
+            <wp:wrapTopAndBottom distB="0" distT="0"/>
+            <wp:docPr id="1" name="image9.png"/>
             <a:graphic>
               <a:graphicData uri="http://schemas.openxmlformats.org/drawingml/2006/picture">
                 <pic:pic>
                   <pic:nvPicPr>
-                    <pic:cNvPr id="0" name="image1.png"/>
+                    <pic:cNvPr id="0" name="image9.png"/>
                     <pic:cNvPicPr preferRelativeResize="0"/>
                   </pic:nvPicPr>
                   <pic:blipFill>
                     <a:blip r:embed="rId9"/>
-                    <a:srcRect b="-774" l="-3119" r="-18431" t="-774"/>
+                    <a:srcRect b="-1962" l="-1515" r="-57496" t="-1962"/>
                     <a:stretch>
                       <a:fillRect/>
                     </a:stretch>
@@ -6451,7 +6457,7 @@
                   <pic:spPr>
                     <a:xfrm>
                       <a:off x="0" y="0"/>
-                      <a:ext cx="6124575" cy="2905125"/>
+                      <a:ext cx="9496425" cy="3695700"/>
                     </a:xfrm>
                     <a:prstGeom prst="rect"/>
                     <a:ln/>
@@ -6459,14 +6465,9 @@
                 </pic:pic>
               </a:graphicData>
             </a:graphic>
-          </wp:inline>
+          </wp:anchor>
         </w:drawing>
       </w:r>
-      <w:r>
-        <w:rPr>
-          <w:rtl w:val="0"/>
-        </w:rPr>
-      </w:r>
     </w:p>
     <w:p>
       <w:pPr>
@@ -6576,24 +6577,243 @@
         <w:t xml:space="preserve"> je prikazan na sledećoj slici:</w:t>
       </w:r>
       <w:r>
-        <w:rPr>
-          <w:rFonts w:ascii="Times New Roman" w:cs="Times New Roman" w:eastAsia="Times New Roman" w:hAnsi="Times New Roman"/>
-          <w:b w:val="0"/>
-          <w:i w:val="0"/>
-          <w:smallCaps w:val="0"/>
-          <w:strike w:val="0"/>
-          <w:color w:val="000000"/>
-          <w:sz w:val="20"/>
-          <w:szCs w:val="20"/>
-          <w:u w:val="none"/>
-          <w:shd w:fill="auto" w:val="clear"/>
-          <w:vertAlign w:val="baseline"/>
-        </w:rPr>
         <w:drawing>
-          <wp:inline distB="0" distT="0" distL="0" distR="0">
-            <wp:extent cx="5943600" cy="1878965"/>
+          <wp:anchor allowOverlap="1" behindDoc="0" distB="0" distT="0" distL="0" distR="0" hidden="0" layoutInCell="1" locked="0" relativeHeight="0" simplePos="0">
+            <wp:simplePos x="0" y="0"/>
+            <wp:positionH relativeFrom="column">
+              <wp:posOffset>47625</wp:posOffset>
+            </wp:positionH>
+            <wp:positionV relativeFrom="paragraph">
+              <wp:posOffset>171450</wp:posOffset>
+            </wp:positionV>
+            <wp:extent cx="6372225" cy="2124075"/>
             <wp:effectExtent b="0" l="0" r="0" t="0"/>
-            <wp:docPr id="2" name="image4.png"/>
+            <wp:wrapTopAndBottom distB="0" distT="0"/>
+            <wp:docPr id="3" name="image5.png"/>
+            <a:graphic>
+              <a:graphicData uri="http://schemas.openxmlformats.org/drawingml/2006/picture">
+                <pic:pic>
+                  <pic:nvPicPr>
+                    <pic:cNvPr id="0" name="image5.png"/>
+                    <pic:cNvPicPr preferRelativeResize="0"/>
+                  </pic:nvPicPr>
+                  <pic:blipFill>
+                    <a:blip r:embed="rId10"/>
+                    <a:srcRect b="-12444" l="-798" r="-23230" t="-12444"/>
+                    <a:stretch>
+                      <a:fillRect/>
+                    </a:stretch>
+                  </pic:blipFill>
+                  <pic:spPr>
+                    <a:xfrm>
+                      <a:off x="0" y="0"/>
+                      <a:ext cx="6372225" cy="2124075"/>
+                    </a:xfrm>
+                    <a:prstGeom prst="rect"/>
+                    <a:ln/>
+                  </pic:spPr>
+                </pic:pic>
+              </a:graphicData>
+            </a:graphic>
+          </wp:anchor>
+        </w:drawing>
+      </w:r>
+    </w:p>
+    <w:p>
+      <w:pPr>
+        <w:keepNext w:val="0"/>
+        <w:keepLines w:val="1"/>
+        <w:pageBreakBefore w:val="0"/>
+        <w:widowControl w:val="0"/>
+        <w:pBdr>
+          <w:top w:space="0" w:sz="0" w:val="nil"/>
+          <w:left w:space="0" w:sz="0" w:val="nil"/>
+          <w:bottom w:space="0" w:sz="0" w:val="nil"/>
+          <w:right w:space="0" w:sz="0" w:val="nil"/>
+          <w:between w:space="0" w:sz="0" w:val="nil"/>
+        </w:pBdr>
+        <w:shd w:fill="auto" w:val="clear"/>
+        <w:spacing w:after="120" w:before="0" w:line="240" w:lineRule="auto"/>
+        <w:ind w:left="720" w:right="0" w:firstLine="0"/>
+        <w:jc w:val="both"/>
+        <w:rPr>
+          <w:rFonts w:ascii="Times New Roman" w:cs="Times New Roman" w:eastAsia="Times New Roman" w:hAnsi="Times New Roman"/>
+          <w:b w:val="0"/>
+          <w:i w:val="0"/>
+          <w:smallCaps w:val="0"/>
+          <w:strike w:val="0"/>
+          <w:color w:val="000000"/>
+          <w:sz w:val="20"/>
+          <w:szCs w:val="20"/>
+          <w:u w:val="none"/>
+          <w:shd w:fill="auto" w:val="clear"/>
+          <w:vertAlign w:val="baseline"/>
+        </w:rPr>
+      </w:pPr>
+      <w:r>
+        <w:rPr>
+          <w:rtl w:val="0"/>
+        </w:rPr>
+      </w:r>
+    </w:p>
+    <w:p>
+      <w:pPr>
+        <w:keepNext w:val="0"/>
+        <w:keepLines w:val="1"/>
+        <w:pageBreakBefore w:val="0"/>
+        <w:widowControl w:val="0"/>
+        <w:pBdr>
+          <w:top w:space="0" w:sz="0" w:val="nil"/>
+          <w:left w:space="0" w:sz="0" w:val="nil"/>
+          <w:bottom w:space="0" w:sz="0" w:val="nil"/>
+          <w:right w:space="0" w:sz="0" w:val="nil"/>
+          <w:between w:space="0" w:sz="0" w:val="nil"/>
+        </w:pBdr>
+        <w:shd w:fill="auto" w:val="clear"/>
+        <w:spacing w:after="120" w:before="0" w:line="240" w:lineRule="auto"/>
+        <w:ind w:left="720" w:right="0" w:firstLine="0"/>
+        <w:jc w:val="both"/>
+        <w:rPr/>
+      </w:pPr>
+      <w:r>
+        <w:rPr>
+          <w:rtl w:val="0"/>
+        </w:rPr>
+      </w:r>
+    </w:p>
+    <w:p>
+      <w:pPr>
+        <w:keepNext w:val="0"/>
+        <w:keepLines w:val="1"/>
+        <w:pageBreakBefore w:val="0"/>
+        <w:widowControl w:val="0"/>
+        <w:pBdr>
+          <w:top w:space="0" w:sz="0" w:val="nil"/>
+          <w:left w:space="0" w:sz="0" w:val="nil"/>
+          <w:bottom w:space="0" w:sz="0" w:val="nil"/>
+          <w:right w:space="0" w:sz="0" w:val="nil"/>
+          <w:between w:space="0" w:sz="0" w:val="nil"/>
+        </w:pBdr>
+        <w:shd w:fill="auto" w:val="clear"/>
+        <w:spacing w:after="120" w:before="0" w:line="240" w:lineRule="auto"/>
+        <w:ind w:left="720" w:right="0" w:firstLine="0"/>
+        <w:jc w:val="both"/>
+        <w:rPr>
+          <w:rFonts w:ascii="Times New Roman" w:cs="Times New Roman" w:eastAsia="Times New Roman" w:hAnsi="Times New Roman"/>
+          <w:b w:val="0"/>
+          <w:i w:val="0"/>
+          <w:smallCaps w:val="0"/>
+          <w:strike w:val="0"/>
+          <w:color w:val="000000"/>
+          <w:sz w:val="20"/>
+          <w:szCs w:val="20"/>
+          <w:u w:val="none"/>
+          <w:shd w:fill="auto" w:val="clear"/>
+          <w:vertAlign w:val="baseline"/>
+        </w:rPr>
+      </w:pPr>
+      <w:r>
+        <w:rPr>
+          <w:rFonts w:ascii="Times New Roman" w:cs="Times New Roman" w:eastAsia="Times New Roman" w:hAnsi="Times New Roman"/>
+          <w:b w:val="0"/>
+          <w:i w:val="0"/>
+          <w:smallCaps w:val="0"/>
+          <w:strike w:val="0"/>
+          <w:color w:val="000000"/>
+          <w:sz w:val="20"/>
+          <w:szCs w:val="20"/>
+          <w:u w:val="none"/>
+          <w:shd w:fill="auto" w:val="clear"/>
+          <w:vertAlign w:val="baseline"/>
+          <w:rtl w:val="0"/>
+        </w:rPr>
+        <w:t xml:space="preserve">Detaljni UML dijagram za slučaj korišćenja </w:t>
+      </w:r>
+      <w:r>
+        <w:rPr>
+          <w:rFonts w:ascii="Times New Roman" w:cs="Times New Roman" w:eastAsia="Times New Roman" w:hAnsi="Times New Roman"/>
+          <w:b w:val="0"/>
+          <w:i w:val="1"/>
+          <w:smallCaps w:val="0"/>
+          <w:strike w:val="0"/>
+          <w:color w:val="000000"/>
+          <w:sz w:val="20"/>
+          <w:szCs w:val="20"/>
+          <w:u w:val="none"/>
+          <w:shd w:fill="auto" w:val="clear"/>
+          <w:vertAlign w:val="baseline"/>
+          <w:rtl w:val="0"/>
+        </w:rPr>
+        <w:t xml:space="preserve">prikaz i ažuriranje podataka o čitaocu</w:t>
+      </w:r>
+      <w:r>
+        <w:rPr>
+          <w:rFonts w:ascii="Times New Roman" w:cs="Times New Roman" w:eastAsia="Times New Roman" w:hAnsi="Times New Roman"/>
+          <w:b w:val="0"/>
+          <w:i w:val="0"/>
+          <w:smallCaps w:val="0"/>
+          <w:strike w:val="0"/>
+          <w:color w:val="000000"/>
+          <w:sz w:val="20"/>
+          <w:szCs w:val="20"/>
+          <w:u w:val="none"/>
+          <w:shd w:fill="auto" w:val="clear"/>
+          <w:vertAlign w:val="baseline"/>
+          <w:rtl w:val="0"/>
+        </w:rPr>
+        <w:t xml:space="preserve"> je prikazan na sledećoj slici:</w:t>
+      </w:r>
+    </w:p>
+    <w:p>
+      <w:pPr>
+        <w:keepNext w:val="0"/>
+        <w:keepLines w:val="1"/>
+        <w:pageBreakBefore w:val="0"/>
+        <w:widowControl w:val="0"/>
+        <w:pBdr>
+          <w:top w:space="0" w:sz="0" w:val="nil"/>
+          <w:left w:space="0" w:sz="0" w:val="nil"/>
+          <w:bottom w:space="0" w:sz="0" w:val="nil"/>
+          <w:right w:space="0" w:sz="0" w:val="nil"/>
+          <w:between w:space="0" w:sz="0" w:val="nil"/>
+        </w:pBdr>
+        <w:shd w:fill="auto" w:val="clear"/>
+        <w:spacing w:after="120" w:before="0" w:line="240" w:lineRule="auto"/>
+        <w:ind w:left="720" w:right="0" w:firstLine="0"/>
+        <w:jc w:val="both"/>
+        <w:rPr>
+          <w:rFonts w:ascii="Times New Roman" w:cs="Times New Roman" w:eastAsia="Times New Roman" w:hAnsi="Times New Roman"/>
+          <w:b w:val="0"/>
+          <w:i w:val="0"/>
+          <w:smallCaps w:val="0"/>
+          <w:strike w:val="0"/>
+          <w:color w:val="000000"/>
+          <w:sz w:val="20"/>
+          <w:szCs w:val="20"/>
+          <w:u w:val="none"/>
+          <w:shd w:fill="auto" w:val="clear"/>
+          <w:vertAlign w:val="baseline"/>
+        </w:rPr>
+      </w:pPr>
+      <w:r>
+        <w:rPr>
+          <w:rtl w:val="0"/>
+        </w:rPr>
+      </w:r>
+      <w:r>
+        <w:drawing>
+          <wp:anchor allowOverlap="1" behindDoc="0" distB="0" distT="0" distL="0" distR="0" hidden="0" layoutInCell="1" locked="0" relativeHeight="0" simplePos="0">
+            <wp:simplePos x="0" y="0"/>
+            <wp:positionH relativeFrom="column">
+              <wp:posOffset>-90487</wp:posOffset>
+            </wp:positionH>
+            <wp:positionV relativeFrom="paragraph">
+              <wp:posOffset>19050</wp:posOffset>
+            </wp:positionV>
+            <wp:extent cx="6519863" cy="2028825"/>
+            <wp:effectExtent b="0" l="0" r="0" t="0"/>
+            <wp:wrapSquare wrapText="bothSides" distB="0" distT="0" distL="0" distR="0"/>
+            <wp:docPr id="4" name="image4.png"/>
             <a:graphic>
               <a:graphicData uri="http://schemas.openxmlformats.org/drawingml/2006/picture">
                 <pic:pic>
@@ -6602,8 +6822,8 @@
                     <pic:cNvPicPr preferRelativeResize="0"/>
                   </pic:nvPicPr>
                   <pic:blipFill>
-                    <a:blip r:embed="rId10"/>
-                    <a:srcRect b="11562" l="0" r="0" t="16662"/>
+                    <a:blip r:embed="rId11"/>
+                    <a:srcRect b="-1281" l="-20475" r="-39818" t="-1281"/>
                     <a:stretch>
                       <a:fillRect/>
                     </a:stretch>
@@ -6611,7 +6831,7 @@
                   <pic:spPr>
                     <a:xfrm>
                       <a:off x="0" y="0"/>
-                      <a:ext cx="5943600" cy="1878965"/>
+                      <a:ext cx="6519863" cy="2028825"/>
                     </a:xfrm>
                     <a:prstGeom prst="rect"/>
                     <a:ln/>
@@ -6619,14 +6839,9 @@
                 </pic:pic>
               </a:graphicData>
             </a:graphic>
-          </wp:inline>
+          </wp:anchor>
         </w:drawing>
       </w:r>
-      <w:r>
-        <w:rPr>
-          <w:rtl w:val="0"/>
-        </w:rPr>
-      </w:r>
     </w:p>
     <w:p>
       <w:pPr>
@@ -6645,19 +6860,7 @@
         <w:spacing w:after="120" w:before="0" w:line="240" w:lineRule="auto"/>
         <w:ind w:left="720" w:right="0" w:firstLine="0"/>
         <w:jc w:val="both"/>
-        <w:rPr>
-          <w:rFonts w:ascii="Times New Roman" w:cs="Times New Roman" w:eastAsia="Times New Roman" w:hAnsi="Times New Roman"/>
-          <w:b w:val="0"/>
-          <w:i w:val="0"/>
-          <w:smallCaps w:val="0"/>
-          <w:strike w:val="0"/>
-          <w:color w:val="000000"/>
-          <w:sz w:val="20"/>
-          <w:szCs w:val="20"/>
-          <w:u w:val="none"/>
-          <w:shd w:fill="auto" w:val="clear"/>
-          <w:vertAlign w:val="baseline"/>
-        </w:rPr>
+        <w:rPr/>
       </w:pPr>
       <w:r>
         <w:rPr>
@@ -6682,31 +6885,6 @@
         <w:spacing w:after="120" w:before="0" w:line="240" w:lineRule="auto"/>
         <w:ind w:left="720" w:right="0" w:firstLine="0"/>
         <w:jc w:val="both"/>
-        <w:rPr/>
-      </w:pPr>
-      <w:r>
-        <w:rPr>
-          <w:rtl w:val="0"/>
-        </w:rPr>
-      </w:r>
-    </w:p>
-    <w:p>
-      <w:pPr>
-        <w:keepNext w:val="0"/>
-        <w:keepLines w:val="1"/>
-        <w:pageBreakBefore w:val="0"/>
-        <w:widowControl w:val="0"/>
-        <w:pBdr>
-          <w:top w:space="0" w:sz="0" w:val="nil"/>
-          <w:left w:space="0" w:sz="0" w:val="nil"/>
-          <w:bottom w:space="0" w:sz="0" w:val="nil"/>
-          <w:right w:space="0" w:sz="0" w:val="nil"/>
-          <w:between w:space="0" w:sz="0" w:val="nil"/>
-        </w:pBdr>
-        <w:shd w:fill="auto" w:val="clear"/>
-        <w:spacing w:after="120" w:before="0" w:line="240" w:lineRule="auto"/>
-        <w:ind w:left="720" w:right="0" w:firstLine="0"/>
-        <w:jc w:val="both"/>
         <w:rPr>
           <w:rFonts w:ascii="Times New Roman" w:cs="Times New Roman" w:eastAsia="Times New Roman" w:hAnsi="Times New Roman"/>
           <w:b w:val="0"/>
@@ -6753,268 +6931,39 @@
           <w:vertAlign w:val="baseline"/>
           <w:rtl w:val="0"/>
         </w:rPr>
-        <w:t xml:space="preserve">prikaz i ažuriranje podataka o čitaocu</w:t>
-      </w:r>
-      <w:r>
-        <w:rPr>
-          <w:rFonts w:ascii="Times New Roman" w:cs="Times New Roman" w:eastAsia="Times New Roman" w:hAnsi="Times New Roman"/>
-          <w:b w:val="0"/>
-          <w:i w:val="0"/>
-          <w:smallCaps w:val="0"/>
-          <w:strike w:val="0"/>
-          <w:color w:val="000000"/>
-          <w:sz w:val="20"/>
-          <w:szCs w:val="20"/>
-          <w:u w:val="none"/>
-          <w:shd w:fill="auto" w:val="clear"/>
-          <w:vertAlign w:val="baseline"/>
-          <w:rtl w:val="0"/>
-        </w:rPr>
-        <w:t xml:space="preserve"> je prikazan na sledećoj slici:</w:t>
-      </w:r>
-    </w:p>
-    <w:p>
-      <w:pPr>
-        <w:keepNext w:val="0"/>
-        <w:keepLines w:val="1"/>
-        <w:pageBreakBefore w:val="0"/>
-        <w:widowControl w:val="0"/>
-        <w:pBdr>
-          <w:top w:space="0" w:sz="0" w:val="nil"/>
-          <w:left w:space="0" w:sz="0" w:val="nil"/>
-          <w:bottom w:space="0" w:sz="0" w:val="nil"/>
-          <w:right w:space="0" w:sz="0" w:val="nil"/>
-          <w:between w:space="0" w:sz="0" w:val="nil"/>
-        </w:pBdr>
-        <w:shd w:fill="auto" w:val="clear"/>
-        <w:spacing w:after="120" w:before="0" w:line="240" w:lineRule="auto"/>
-        <w:ind w:left="720" w:right="0" w:firstLine="0"/>
-        <w:jc w:val="both"/>
-        <w:rPr>
-          <w:rFonts w:ascii="Times New Roman" w:cs="Times New Roman" w:eastAsia="Times New Roman" w:hAnsi="Times New Roman"/>
-          <w:b w:val="0"/>
-          <w:i w:val="0"/>
-          <w:smallCaps w:val="0"/>
-          <w:strike w:val="0"/>
-          <w:color w:val="000000"/>
-          <w:sz w:val="20"/>
-          <w:szCs w:val="20"/>
-          <w:u w:val="none"/>
-          <w:shd w:fill="auto" w:val="clear"/>
-          <w:vertAlign w:val="baseline"/>
-        </w:rPr>
-      </w:pPr>
-      <w:r>
-        <w:rPr>
-          <w:rFonts w:ascii="Times New Roman" w:cs="Times New Roman" w:eastAsia="Times New Roman" w:hAnsi="Times New Roman"/>
-          <w:b w:val="0"/>
-          <w:i w:val="0"/>
-          <w:smallCaps w:val="0"/>
-          <w:strike w:val="0"/>
-          <w:color w:val="000000"/>
-          <w:sz w:val="20"/>
-          <w:szCs w:val="20"/>
-          <w:u w:val="none"/>
-          <w:shd w:fill="auto" w:val="clear"/>
-          <w:vertAlign w:val="baseline"/>
-        </w:rPr>
+        <w:t xml:space="preserve">prijavljivanje na sistem i povratak šifre je</w:t>
+      </w:r>
+      <w:r>
+        <w:rPr>
+          <w:rFonts w:ascii="Times New Roman" w:cs="Times New Roman" w:eastAsia="Times New Roman" w:hAnsi="Times New Roman"/>
+          <w:b w:val="0"/>
+          <w:i w:val="0"/>
+          <w:smallCaps w:val="0"/>
+          <w:strike w:val="0"/>
+          <w:color w:val="000000"/>
+          <w:sz w:val="20"/>
+          <w:szCs w:val="20"/>
+          <w:u w:val="none"/>
+          <w:shd w:fill="auto" w:val="clear"/>
+          <w:vertAlign w:val="baseline"/>
+          <w:rtl w:val="0"/>
+        </w:rPr>
+        <w:t xml:space="preserve"> prikazan na sledećoj slici:</w:t>
+      </w:r>
+      <w:r>
         <w:drawing>
-          <wp:inline distB="0" distT="0" distL="0" distR="0">
-            <wp:extent cx="5943600" cy="1746250"/>
+          <wp:anchor allowOverlap="1" behindDoc="0" distB="0" distT="0" distL="0" distR="0" hidden="0" layoutInCell="1" locked="0" relativeHeight="0" simplePos="0">
+            <wp:simplePos x="0" y="0"/>
+            <wp:positionH relativeFrom="column">
+              <wp:posOffset>619125</wp:posOffset>
+            </wp:positionH>
+            <wp:positionV relativeFrom="paragraph">
+              <wp:posOffset>311125</wp:posOffset>
+            </wp:positionV>
+            <wp:extent cx="5815013" cy="1828800"/>
             <wp:effectExtent b="0" l="0" r="0" t="0"/>
-            <wp:docPr id="5" name="image9.png"/>
-            <a:graphic>
-              <a:graphicData uri="http://schemas.openxmlformats.org/drawingml/2006/picture">
-                <pic:pic>
-                  <pic:nvPicPr>
-                    <pic:cNvPr id="0" name="image9.png"/>
-                    <pic:cNvPicPr preferRelativeResize="0"/>
-                  </pic:nvPicPr>
-                  <pic:blipFill>
-                    <a:blip r:embed="rId11"/>
-                    <a:srcRect b="13941" l="-8856" r="-12603" t="8947"/>
-                    <a:stretch>
-                      <a:fillRect/>
-                    </a:stretch>
-                  </pic:blipFill>
-                  <pic:spPr>
-                    <a:xfrm>
-                      <a:off x="0" y="0"/>
-                      <a:ext cx="5943600" cy="1746250"/>
-                    </a:xfrm>
-                    <a:prstGeom prst="rect"/>
-                    <a:ln/>
-                  </pic:spPr>
-                </pic:pic>
-              </a:graphicData>
-            </a:graphic>
-          </wp:inline>
-        </w:drawing>
-      </w:r>
-      <w:r>
-        <w:rPr>
-          <w:rtl w:val="0"/>
-        </w:rPr>
-      </w:r>
-    </w:p>
-    <w:p>
-      <w:pPr>
-        <w:keepNext w:val="0"/>
-        <w:keepLines w:val="1"/>
-        <w:pageBreakBefore w:val="0"/>
-        <w:widowControl w:val="0"/>
-        <w:pBdr>
-          <w:top w:space="0" w:sz="0" w:val="nil"/>
-          <w:left w:space="0" w:sz="0" w:val="nil"/>
-          <w:bottom w:space="0" w:sz="0" w:val="nil"/>
-          <w:right w:space="0" w:sz="0" w:val="nil"/>
-          <w:between w:space="0" w:sz="0" w:val="nil"/>
-        </w:pBdr>
-        <w:shd w:fill="auto" w:val="clear"/>
-        <w:spacing w:after="120" w:before="0" w:line="240" w:lineRule="auto"/>
-        <w:ind w:left="720" w:right="0" w:firstLine="0"/>
-        <w:jc w:val="both"/>
-        <w:rPr/>
-      </w:pPr>
-      <w:r>
-        <w:rPr>
-          <w:rtl w:val="0"/>
-        </w:rPr>
-      </w:r>
-    </w:p>
-    <w:p>
-      <w:pPr>
-        <w:keepNext w:val="0"/>
-        <w:keepLines w:val="1"/>
-        <w:pageBreakBefore w:val="0"/>
-        <w:widowControl w:val="0"/>
-        <w:pBdr>
-          <w:top w:space="0" w:sz="0" w:val="nil"/>
-          <w:left w:space="0" w:sz="0" w:val="nil"/>
-          <w:bottom w:space="0" w:sz="0" w:val="nil"/>
-          <w:right w:space="0" w:sz="0" w:val="nil"/>
-          <w:between w:space="0" w:sz="0" w:val="nil"/>
-        </w:pBdr>
-        <w:shd w:fill="auto" w:val="clear"/>
-        <w:spacing w:after="120" w:before="0" w:line="240" w:lineRule="auto"/>
-        <w:ind w:left="720" w:right="0" w:firstLine="0"/>
-        <w:jc w:val="both"/>
-        <w:rPr>
-          <w:rFonts w:ascii="Times New Roman" w:cs="Times New Roman" w:eastAsia="Times New Roman" w:hAnsi="Times New Roman"/>
-          <w:b w:val="0"/>
-          <w:i w:val="0"/>
-          <w:smallCaps w:val="0"/>
-          <w:strike w:val="0"/>
-          <w:color w:val="000000"/>
-          <w:sz w:val="20"/>
-          <w:szCs w:val="20"/>
-          <w:u w:val="none"/>
-          <w:shd w:fill="auto" w:val="clear"/>
-          <w:vertAlign w:val="baseline"/>
-        </w:rPr>
-      </w:pPr>
-      <w:r>
-        <w:rPr>
-          <w:rFonts w:ascii="Times New Roman" w:cs="Times New Roman" w:eastAsia="Times New Roman" w:hAnsi="Times New Roman"/>
-          <w:b w:val="0"/>
-          <w:i w:val="0"/>
-          <w:smallCaps w:val="0"/>
-          <w:strike w:val="0"/>
-          <w:color w:val="000000"/>
-          <w:sz w:val="20"/>
-          <w:szCs w:val="20"/>
-          <w:u w:val="none"/>
-          <w:shd w:fill="auto" w:val="clear"/>
-          <w:vertAlign w:val="baseline"/>
-          <w:rtl w:val="0"/>
-        </w:rPr>
-        <w:t xml:space="preserve">Detaljni UML dijagram za slučaj korišćenja </w:t>
-      </w:r>
-      <w:r>
-        <w:rPr>
-          <w:rFonts w:ascii="Times New Roman" w:cs="Times New Roman" w:eastAsia="Times New Roman" w:hAnsi="Times New Roman"/>
-          <w:b w:val="0"/>
-          <w:i w:val="1"/>
-          <w:smallCaps w:val="0"/>
-          <w:strike w:val="0"/>
-          <w:color w:val="000000"/>
-          <w:sz w:val="20"/>
-          <w:szCs w:val="20"/>
-          <w:u w:val="none"/>
-          <w:shd w:fill="auto" w:val="clear"/>
-          <w:vertAlign w:val="baseline"/>
-          <w:rtl w:val="0"/>
-        </w:rPr>
-        <w:t xml:space="preserve">prijavljivanje na sistem i povratak šifre je</w:t>
-      </w:r>
-      <w:r>
-        <w:rPr>
-          <w:rFonts w:ascii="Times New Roman" w:cs="Times New Roman" w:eastAsia="Times New Roman" w:hAnsi="Times New Roman"/>
-          <w:b w:val="0"/>
-          <w:i w:val="0"/>
-          <w:smallCaps w:val="0"/>
-          <w:strike w:val="0"/>
-          <w:color w:val="000000"/>
-          <w:sz w:val="20"/>
-          <w:szCs w:val="20"/>
-          <w:u w:val="none"/>
-          <w:shd w:fill="auto" w:val="clear"/>
-          <w:vertAlign w:val="baseline"/>
-          <w:rtl w:val="0"/>
-        </w:rPr>
-        <w:t xml:space="preserve"> prikazan na sledećoj slici:</w:t>
-      </w:r>
-    </w:p>
-    <w:p>
-      <w:pPr>
-        <w:keepNext w:val="0"/>
-        <w:keepLines w:val="1"/>
-        <w:pageBreakBefore w:val="0"/>
-        <w:widowControl w:val="0"/>
-        <w:pBdr>
-          <w:top w:space="0" w:sz="0" w:val="nil"/>
-          <w:left w:space="0" w:sz="0" w:val="nil"/>
-          <w:bottom w:space="0" w:sz="0" w:val="nil"/>
-          <w:right w:space="0" w:sz="0" w:val="nil"/>
-          <w:between w:space="0" w:sz="0" w:val="nil"/>
-        </w:pBdr>
-        <w:shd w:fill="auto" w:val="clear"/>
-        <w:spacing w:after="120" w:before="0" w:line="240" w:lineRule="auto"/>
-        <w:ind w:left="720" w:right="0" w:firstLine="0"/>
-        <w:jc w:val="both"/>
-        <w:rPr>
-          <w:rFonts w:ascii="Times New Roman" w:cs="Times New Roman" w:eastAsia="Times New Roman" w:hAnsi="Times New Roman"/>
-          <w:b w:val="0"/>
-          <w:i w:val="0"/>
-          <w:smallCaps w:val="0"/>
-          <w:strike w:val="0"/>
-          <w:color w:val="000000"/>
-          <w:sz w:val="20"/>
-          <w:szCs w:val="20"/>
-          <w:u w:val="none"/>
-          <w:shd w:fill="auto" w:val="clear"/>
-          <w:vertAlign w:val="baseline"/>
-        </w:rPr>
-      </w:pPr>
-      <w:r>
-        <w:rPr>
-          <w:rFonts w:ascii="Times New Roman" w:cs="Times New Roman" w:eastAsia="Times New Roman" w:hAnsi="Times New Roman"/>
-          <w:b w:val="0"/>
-          <w:i w:val="0"/>
-          <w:smallCaps w:val="0"/>
-          <w:strike w:val="0"/>
-          <w:color w:val="000000"/>
-          <w:sz w:val="20"/>
-          <w:szCs w:val="20"/>
-          <w:u w:val="none"/>
-          <w:shd w:fill="auto" w:val="clear"/>
-          <w:vertAlign w:val="baseline"/>
-        </w:rPr>
-        <w:drawing>
-          <wp:inline distB="0" distT="0" distL="0" distR="0">
-            <wp:extent cx="5913120" cy="1831497"/>
-            <wp:effectExtent b="0" l="0" r="0" t="0"/>
-            <wp:docPr id="4" name="image3.png"/>
+            <wp:wrapSquare wrapText="bothSides" distB="0" distT="0" distL="0" distR="0"/>
+            <wp:docPr id="2" name="image3.png"/>
             <a:graphic>
               <a:graphicData uri="http://schemas.openxmlformats.org/drawingml/2006/picture">
                 <pic:pic>
@@ -7024,7 +6973,7 @@
                   </pic:nvPicPr>
                   <pic:blipFill>
                     <a:blip r:embed="rId12"/>
-                    <a:srcRect b="10365" l="0" r="0" t="10365"/>
+                    <a:srcRect b="-4829" l="0" r="-9573" t="-4829"/>
                     <a:stretch>
                       <a:fillRect/>
                     </a:stretch>
@@ -7032,7 +6981,7 @@
                   <pic:spPr>
                     <a:xfrm>
                       <a:off x="0" y="0"/>
-                      <a:ext cx="5913120" cy="1831497"/>
+                      <a:ext cx="5815013" cy="1828800"/>
                     </a:xfrm>
                     <a:prstGeom prst="rect"/>
                     <a:ln/>
@@ -7040,9 +6989,41 @@
                 </pic:pic>
               </a:graphicData>
             </a:graphic>
-          </wp:inline>
+          </wp:anchor>
         </w:drawing>
       </w:r>
+    </w:p>
+    <w:p>
+      <w:pPr>
+        <w:keepNext w:val="0"/>
+        <w:keepLines w:val="1"/>
+        <w:pageBreakBefore w:val="0"/>
+        <w:widowControl w:val="0"/>
+        <w:pBdr>
+          <w:top w:space="0" w:sz="0" w:val="nil"/>
+          <w:left w:space="0" w:sz="0" w:val="nil"/>
+          <w:bottom w:space="0" w:sz="0" w:val="nil"/>
+          <w:right w:space="0" w:sz="0" w:val="nil"/>
+          <w:between w:space="0" w:sz="0" w:val="nil"/>
+        </w:pBdr>
+        <w:shd w:fill="auto" w:val="clear"/>
+        <w:spacing w:after="120" w:before="0" w:line="240" w:lineRule="auto"/>
+        <w:ind w:left="720" w:right="0" w:firstLine="0"/>
+        <w:jc w:val="both"/>
+        <w:rPr>
+          <w:rFonts w:ascii="Times New Roman" w:cs="Times New Roman" w:eastAsia="Times New Roman" w:hAnsi="Times New Roman"/>
+          <w:b w:val="0"/>
+          <w:i w:val="0"/>
+          <w:smallCaps w:val="0"/>
+          <w:strike w:val="0"/>
+          <w:color w:val="000000"/>
+          <w:sz w:val="20"/>
+          <w:szCs w:val="20"/>
+          <w:u w:val="none"/>
+          <w:shd w:fill="auto" w:val="clear"/>
+          <w:vertAlign w:val="baseline"/>
+        </w:rPr>
+      </w:pPr>
       <w:r>
         <w:rPr>
           <w:rtl w:val="0"/>
@@ -7206,17 +7187,17 @@
           <wp:inline distB="0" distT="0" distL="0" distR="0">
             <wp:extent cx="5942779" cy="1974850"/>
             <wp:effectExtent b="0" l="0" r="0" t="0"/>
-            <wp:docPr id="7" name="image2.png"/>
+            <wp:docPr id="7" name="image8.png"/>
             <a:graphic>
               <a:graphicData uri="http://schemas.openxmlformats.org/drawingml/2006/picture">
                 <pic:pic>
                   <pic:nvPicPr>
-                    <pic:cNvPr id="0" name="image2.png"/>
+                    <pic:cNvPr id="0" name="image8.png"/>
                     <pic:cNvPicPr preferRelativeResize="0"/>
                   </pic:nvPicPr>
                   <pic:blipFill>
                     <a:blip r:embed="rId13"/>
-                    <a:srcRect b="6182" l="0" r="0" t="6182"/>
+                    <a:srcRect b="-4117" l="-904" r="-904" t="-4117"/>
                     <a:stretch>
                       <a:fillRect/>
                     </a:stretch>
@@ -7356,64 +7337,41 @@
     </w:p>
     <w:p>
       <w:pPr>
-        <w:keepNext w:val="0"/>
-        <w:keepLines w:val="1"/>
-        <w:pageBreakBefore w:val="0"/>
-        <w:widowControl w:val="0"/>
-        <w:pBdr>
-          <w:top w:space="0" w:sz="0" w:val="nil"/>
-          <w:left w:space="0" w:sz="0" w:val="nil"/>
-          <w:bottom w:space="0" w:sz="0" w:val="nil"/>
-          <w:right w:space="0" w:sz="0" w:val="nil"/>
-          <w:between w:space="0" w:sz="0" w:val="nil"/>
-        </w:pBdr>
-        <w:shd w:fill="auto" w:val="clear"/>
-        <w:spacing w:after="120" w:before="0" w:line="240" w:lineRule="auto"/>
-        <w:ind w:left="720" w:right="0" w:firstLine="0"/>
-        <w:jc w:val="both"/>
-        <w:rPr>
-          <w:rFonts w:ascii="Times New Roman" w:cs="Times New Roman" w:eastAsia="Times New Roman" w:hAnsi="Times New Roman"/>
-          <w:b w:val="0"/>
-          <w:i w:val="0"/>
-          <w:smallCaps w:val="0"/>
-          <w:strike w:val="0"/>
-          <w:color w:val="000000"/>
-          <w:sz w:val="20"/>
-          <w:szCs w:val="20"/>
-          <w:u w:val="none"/>
-          <w:shd w:fill="auto" w:val="clear"/>
-          <w:vertAlign w:val="baseline"/>
-        </w:rPr>
-      </w:pPr>
-      <w:r>
-        <w:rPr>
-          <w:rFonts w:ascii="Times New Roman" w:cs="Times New Roman" w:eastAsia="Times New Roman" w:hAnsi="Times New Roman"/>
-          <w:b w:val="0"/>
-          <w:i w:val="0"/>
-          <w:smallCaps w:val="0"/>
-          <w:strike w:val="0"/>
-          <w:color w:val="000000"/>
-          <w:sz w:val="20"/>
-          <w:szCs w:val="20"/>
-          <w:u w:val="none"/>
-          <w:shd w:fill="auto" w:val="clear"/>
-          <w:vertAlign w:val="baseline"/>
-        </w:rPr>
+        <w:keepLines w:val="1"/>
+        <w:spacing w:after="120" w:lineRule="auto"/>
+        <w:ind w:left="720" w:firstLine="0"/>
+        <w:jc w:val="both"/>
+        <w:rPr>
+          <w:rFonts w:ascii="Times New Roman" w:cs="Times New Roman" w:eastAsia="Times New Roman" w:hAnsi="Times New Roman"/>
+          <w:b w:val="0"/>
+          <w:i w:val="0"/>
+          <w:smallCaps w:val="0"/>
+          <w:strike w:val="0"/>
+          <w:color w:val="000000"/>
+          <w:sz w:val="20"/>
+          <w:szCs w:val="20"/>
+          <w:u w:val="none"/>
+          <w:shd w:fill="auto" w:val="clear"/>
+          <w:vertAlign w:val="baseline"/>
+        </w:rPr>
+      </w:pPr>
+      <w:r>
+        <w:rPr/>
         <w:drawing>
           <wp:inline distB="0" distT="0" distL="0" distR="0">
-            <wp:extent cx="5943600" cy="2106295"/>
+            <wp:extent cx="5691188" cy="2105025"/>
             <wp:effectExtent b="0" l="0" r="0" t="0"/>
-            <wp:docPr id="6" name="image5.png"/>
+            <wp:docPr id="5" name="image6.png"/>
             <a:graphic>
               <a:graphicData uri="http://schemas.openxmlformats.org/drawingml/2006/picture">
                 <pic:pic>
                   <pic:nvPicPr>
-                    <pic:cNvPr id="0" name="image5.png"/>
+                    <pic:cNvPr id="0" name="image6.png"/>
                     <pic:cNvPicPr preferRelativeResize="0"/>
                   </pic:nvPicPr>
                   <pic:blipFill>
                     <a:blip r:embed="rId14"/>
-                    <a:srcRect b="11936" l="0" r="-9186" t="11936"/>
+                    <a:srcRect b="-3554" l="-1393" r="-7273" t="-3726"/>
                     <a:stretch>
                       <a:fillRect/>
                     </a:stretch>
@@ -7421,7 +7379,7 @@
                   <pic:spPr>
                     <a:xfrm>
                       <a:off x="0" y="0"/>
-                      <a:ext cx="5943600" cy="2106295"/>
+                      <a:ext cx="5691188" cy="2105025"/>
                     </a:xfrm>
                     <a:prstGeom prst="rect"/>
                     <a:ln/>
@@ -15957,12 +15915,12 @@
           <wp:inline distB="0" distT="0" distL="0" distR="0">
             <wp:extent cx="5449538" cy="4040175"/>
             <wp:effectExtent b="0" l="0" r="0" t="0"/>
-            <wp:docPr id="9" name="image7.png"/>
+            <wp:docPr id="9" name="image1.png"/>
             <a:graphic>
               <a:graphicData uri="http://schemas.openxmlformats.org/drawingml/2006/picture">
                 <pic:pic>
                   <pic:nvPicPr>
-                    <pic:cNvPr id="0" name="image7.png"/>
+                    <pic:cNvPr id="0" name="image1.png"/>
                     <pic:cNvPicPr preferRelativeResize="0"/>
                   </pic:nvPicPr>
                   <pic:blipFill>
@@ -19599,12 +19557,12 @@
           <wp:inline distB="0" distT="0" distL="0" distR="0">
             <wp:extent cx="4671500" cy="6009314"/>
             <wp:effectExtent b="0" l="0" r="0" t="0"/>
-            <wp:docPr id="8" name="image8.png"/>
+            <wp:docPr id="8" name="image2.png"/>
             <a:graphic>
               <a:graphicData uri="http://schemas.openxmlformats.org/drawingml/2006/picture">
                 <pic:pic>
                   <pic:nvPicPr>
-                    <pic:cNvPr id="0" name="image8.png"/>
+                    <pic:cNvPr id="0" name="image2.png"/>
                     <pic:cNvPicPr preferRelativeResize="0"/>
                   </pic:nvPicPr>
                   <pic:blipFill>

</xml_diff>